<commit_message>
Update 01/10/2021 – 02/10/2021: Knockback and removing old useless features
Heavily simplified the code for damaging targets via DamageHitbox – the original code consisted of multiple functions running other functions and redundant checks, but now the code is much more streamlined.
Fixed bullet and explosion code so attacks will actually knock physics objects around. I still need to implement ways for the player to stun presently alive enemies (and some kind of minimum force ability so enemies and players don’t get knocked around from the slightest forces), but the code allows enemy ragdolls to be pleasingly knocked around on death, instead of folding up in very similar ways.
Removed several redundant functions
•	Multiple redundant static functions from the ‘Damage’ class. These were mostly for old, inefficiently designed damage systems.
•	The redundant ‘KineticProjectile’ class
•	Old, unused enemy prefab types
Added an actual explosion noise to the explosion cosmetic effect I created.
</commit_message>
<xml_diff>
--- a/Assets/Notes for game feel from Deathloop.docx
+++ b/Assets/Notes for game feel from Deathloop.docx
@@ -4,14 +4,26 @@
   <w:body>
     <w:p>
       <w:r>
-        <w:t xml:space="preserve">Notes for game feel </w:t>
-      </w:r>
-      <w:r>
-        <w:t>from</w:t>
-      </w:r>
-      <w:r>
-        <w:t xml:space="preserve"> </w:t>
-      </w:r>
+        <w:t>Notes for game feel</w:t>
+      </w:r>
+      <w:r>
+        <w:t>, studied from other games</w:t>
+      </w:r>
+    </w:p>
+    <w:p>
+      <w:r>
+        <w:t>Not implemented</w:t>
+      </w:r>
+    </w:p>
+    <w:p>
+      <w:r>
+        <w:rPr>
+          <w:highlight w:val="green"/>
+        </w:rPr>
+        <w:t>Implemented</w:t>
+      </w:r>
+    </w:p>
+    <w:p>
       <w:proofErr w:type="spellStart"/>
       <w:r>
         <w:t>Deathloop</w:t>
@@ -25,8 +37,14 @@
           <w:ilvl w:val="0"/>
           <w:numId w:val="1"/>
         </w:numPr>
-      </w:pPr>
-      <w:r>
+        <w:rPr>
+          <w:highlight w:val="green"/>
+        </w:rPr>
+      </w:pPr>
+      <w:r>
+        <w:rPr>
+          <w:highlight w:val="green"/>
+        </w:rPr>
         <w:t>While standing, hands and weapon slowly move up and down in time with the character’s breathing</w:t>
       </w:r>
     </w:p>
@@ -37,8 +55,14 @@
           <w:ilvl w:val="0"/>
           <w:numId w:val="1"/>
         </w:numPr>
-      </w:pPr>
-      <w:r>
+        <w:rPr>
+          <w:highlight w:val="green"/>
+        </w:rPr>
+      </w:pPr>
+      <w:r>
+        <w:rPr>
+          <w:highlight w:val="green"/>
+        </w:rPr>
         <w:t>Weapon tilts left and right if the player is strafing left or right (might also work for forwards and backwards movement as well)</w:t>
       </w:r>
     </w:p>
@@ -92,11 +116,20 @@
           <w:ilvl w:val="0"/>
           <w:numId w:val="1"/>
         </w:numPr>
-      </w:pPr>
-      <w:r>
+        <w:rPr>
+          <w:highlight w:val="green"/>
+        </w:rPr>
+      </w:pPr>
+      <w:r>
+        <w:rPr>
+          <w:highlight w:val="green"/>
+        </w:rPr>
         <w:t xml:space="preserve">Sniper rifle scope animation, when finished, will swap between the actual gun model and a HUD overlay specifically optimised for sniping. The animation uses a rapid, barely noticeable blackout flash once the scope animation has completed, </w:t>
       </w:r>
       <w:r>
+        <w:rPr>
+          <w:highlight w:val="green"/>
+        </w:rPr>
         <w:t>to conceal this switch. I have a similar mechanic implemented already, but with a slower fade in and out for the black transition.</w:t>
       </w:r>
     </w:p>
@@ -121,14 +154,26 @@
         </w:numPr>
       </w:pPr>
       <w:r>
-        <w:t xml:space="preserve">Multiple effects when crouching – hands and weapon move closer in towards the player, and a dark blurred effect appears at the bottom of the screen to make it feel more confined. </w:t>
+        <w:t xml:space="preserve">Multiple effects when crouching – hands and weapon move closer in towards the player, </w:t>
+      </w:r>
+      <w:r>
+        <w:rPr>
+          <w:highlight w:val="green"/>
+        </w:rPr>
+        <w:t xml:space="preserve">and a dark blurred effect appears at the bottom of the screen to make it feel more confined. </w:t>
       </w:r>
       <w:proofErr w:type="spellStart"/>
       <w:r>
+        <w:rPr>
+          <w:highlight w:val="green"/>
+        </w:rPr>
         <w:t>Dishonored</w:t>
       </w:r>
       <w:proofErr w:type="spellEnd"/>
       <w:r>
+        <w:rPr>
+          <w:highlight w:val="green"/>
+        </w:rPr>
         <w:t xml:space="preserve"> also had a small icon that appeared to show you were crouching.</w:t>
       </w:r>
     </w:p>

</xml_diff>